<commit_message>
backup Nov 9 slides
</commit_message>
<xml_diff>
--- a/Geometry/3-Analytic-Geometry/Parallels+Transversals/1102DN+HW_Applying-Slope.docx
+++ b/Geometry/3-Analytic-Geometry/Parallels+Transversals/1102DN+HW_Applying-Slope.docx
@@ -1,6 +1,6 @@
 
 <file path=word/document.xml><?xml version="1.0" encoding="utf-8"?>
-<w:document xmlns:wpc="http://schemas.microsoft.com/office/word/2010/wordprocessingCanvas" xmlns:mo="http://schemas.microsoft.com/office/mac/office/2008/main" xmlns:mc="http://schemas.openxmlformats.org/markup-compatibility/2006" xmlns:mv="urn:schemas-microsoft-com:mac:vml" xmlns:o="urn:schemas-microsoft-com:office:office" xmlns:r="http://schemas.openxmlformats.org/officeDocument/2006/relationships" xmlns:m="http://schemas.openxmlformats.org/officeDocument/2006/math" xmlns:v="urn:schemas-microsoft-com:vml" xmlns:wp14="http://schemas.microsoft.com/office/word/2010/wordprocessingDrawing" xmlns:wp="http://schemas.openxmlformats.org/drawingml/2006/wordprocessingDrawing" xmlns:w10="urn:schemas-microsoft-com:office:word" xmlns:w="http://schemas.openxmlformats.org/wordprocessingml/2006/main" xmlns:w14="http://schemas.microsoft.com/office/word/2010/wordml" xmlns:w15="http://schemas.microsoft.com/office/word/2012/wordml" xmlns:wpg="http://schemas.microsoft.com/office/word/2010/wordprocessingGroup" xmlns:wpi="http://schemas.microsoft.com/office/word/2010/wordprocessingInk" xmlns:wne="http://schemas.microsoft.com/office/word/2006/wordml" xmlns:wps="http://schemas.microsoft.com/office/word/2010/wordprocessingShape" mc:Ignorable="w14 w15 wp14">
+<w:document xmlns:wpc="http://schemas.microsoft.com/office/word/2010/wordprocessingCanvas" xmlns:cx="http://schemas.microsoft.com/office/drawing/2014/chartex" xmlns:cx1="http://schemas.microsoft.com/office/drawing/2015/9/8/chartex" xmlns:cx2="http://schemas.microsoft.com/office/drawing/2015/10/21/chartex" xmlns:cx3="http://schemas.microsoft.com/office/drawing/2016/5/9/chartex" xmlns:cx4="http://schemas.microsoft.com/office/drawing/2016/5/10/chartex" xmlns:cx5="http://schemas.microsoft.com/office/drawing/2016/5/11/chartex" xmlns:cx6="http://schemas.microsoft.com/office/drawing/2016/5/12/chartex" xmlns:cx7="http://schemas.microsoft.com/office/drawing/2016/5/13/chartex" xmlns:cx8="http://schemas.microsoft.com/office/drawing/2016/5/14/chartex" xmlns:mc="http://schemas.openxmlformats.org/markup-compatibility/2006" xmlns:aink="http://schemas.microsoft.com/office/drawing/2016/ink" xmlns:am3d="http://schemas.microsoft.com/office/drawing/2017/model3d" xmlns:o="urn:schemas-microsoft-com:office:office" xmlns:r="http://schemas.openxmlformats.org/officeDocument/2006/relationships" xmlns:m="http://schemas.openxmlformats.org/officeDocument/2006/math" xmlns:v="urn:schemas-microsoft-com:vml" xmlns:wp14="http://schemas.microsoft.com/office/word/2010/wordprocessingDrawing" xmlns:wp="http://schemas.openxmlformats.org/drawingml/2006/wordprocessingDrawing" xmlns:w10="urn:schemas-microsoft-com:office:word" xmlns:w="http://schemas.openxmlformats.org/wordprocessingml/2006/main" xmlns:w14="http://schemas.microsoft.com/office/word/2010/wordml" xmlns:w15="http://schemas.microsoft.com/office/word/2012/wordml" xmlns:w16cid="http://schemas.microsoft.com/office/word/2016/wordml/cid" xmlns:w16se="http://schemas.microsoft.com/office/word/2015/wordml/symex" xmlns:wpg="http://schemas.microsoft.com/office/word/2010/wordprocessingGroup" xmlns:wpi="http://schemas.microsoft.com/office/word/2010/wordprocessingInk" xmlns:wne="http://schemas.microsoft.com/office/word/2006/wordml" xmlns:wps="http://schemas.microsoft.com/office/word/2010/wordprocessingShape" mc:Ignorable="w14 w15 w16se w16cid wp14">
   <w:body>
     <w:p>
       <w:pPr>
@@ -105,7 +105,7 @@
                     </a:ln>
                     <a:extLst>
                       <a:ext uri="{FAA26D3D-D897-4be2-8F04-BA451C77F1D7}">
-                        <ma14:placeholderFlag xmlns:ma14="http://schemas.microsoft.com/office/mac/drawingml/2011/main"/>
+                        <ma14:placeholderFlag xmlns:ma14="http://schemas.microsoft.com/office/mac/drawingml/2011/main" xmlns:w="http://schemas.openxmlformats.org/wordprocessingml/2006/main" xmlns:w10="urn:schemas-microsoft-com:office:word" xmlns:v="urn:schemas-microsoft-com:vml" xmlns:o="urn:schemas-microsoft-com:office:office" xmlns:mv="urn:schemas-microsoft-com:mac:vml" xmlns:mo="http://schemas.microsoft.com/office/mac/office/2008/main" xmlns=""/>
                       </a:ext>
                     </a:extLst>
                   </pic:spPr>
@@ -135,6 +135,7 @@
       </w:r>
       <w:r>
         <w:rPr>
+          <w:noProof/>
           <w:position w:val="-4"/>
         </w:rPr>
         <w:object w:dxaOrig="680" w:dyaOrig="240" w14:anchorId="45842DBC">
@@ -157,14 +158,22 @@
             <v:path o:extrusionok="f" gradientshapeok="t" o:connecttype="rect"/>
             <o:lock v:ext="edit" aspectratio="t"/>
           </v:shapetype>
-          <v:shape id="_x0000_i1025" type="#_x0000_t75" style="width:34pt;height:12pt" o:ole="">
+          <v:shape id="_x0000_i1025" type="#_x0000_t75" alt="" style="width:33.7pt;height:12.25pt;mso-width-percent:0;mso-height-percent:0;mso-width-percent:0;mso-height-percent:0" o:ole="">
             <v:imagedata r:id="rId9" o:title=""/>
           </v:shape>
-          <o:OLEObject Type="Embed" ProgID="Equation.DSMT4" ShapeID="_x0000_i1025" DrawAspect="Content" ObjectID="_1539545020" r:id="rId10"/>
+          <o:OLEObject Type="Embed" ProgID="Equation.DSMT4" ShapeID="_x0000_i1025" DrawAspect="Content" ObjectID="_1603216734" r:id="rId10"/>
         </w:object>
       </w:r>
       <w:r>
-        <w:t>: A(-2, -1), B(4, 7), C(8</w:t>
+        <w:t xml:space="preserve">: </w:t>
+      </w:r>
+      <w:proofErr w:type="gramStart"/>
+      <w:r>
+        <w:t>A(</w:t>
+      </w:r>
+      <w:proofErr w:type="gramEnd"/>
+      <w:r>
+        <w:t>-2, -1), B(4, 7), C(8</w:t>
       </w:r>
       <w:r>
         <w:t>, -1)</w:t>
@@ -221,10 +230,7 @@
         <w:t>1</w:t>
       </w:r>
       <w:r>
-        <w:t xml:space="preserve">) and </w:t>
-      </w:r>
-      <w:r>
-        <w:t>(</w:t>
+        <w:t>) and (</w:t>
       </w:r>
       <w:r>
         <w:rPr>
@@ -254,10 +260,7 @@
         <w:t>2</w:t>
       </w:r>
       <w:r>
-        <w:t>)</w:t>
-      </w:r>
-      <w:r>
-        <w:t>.</w:t>
+        <w:t>).</w:t>
       </w:r>
     </w:p>
     <w:p>
@@ -287,13 +290,14 @@
       </w:r>
       <w:r>
         <w:rPr>
+          <w:noProof/>
           <w:position w:val="-4"/>
         </w:rPr>
         <w:object w:dxaOrig="380" w:dyaOrig="320" w14:anchorId="673D461C">
-          <v:shape id="_x0000_i1026" type="#_x0000_t75" style="width:19.35pt;height:16pt" o:ole="">
+          <v:shape id="_x0000_i1026" type="#_x0000_t75" alt="" style="width:19.15pt;height:16.1pt;mso-width-percent:0;mso-height-percent:0;mso-width-percent:0;mso-height-percent:0" o:ole="">
             <v:imagedata r:id="rId11" o:title=""/>
           </v:shape>
-          <o:OLEObject Type="Embed" ProgID="Equation.DSMT4" ShapeID="_x0000_i1026" DrawAspect="Content" ObjectID="_1539545021" r:id="rId12"/>
+          <o:OLEObject Type="Embed" ProgID="Equation.DSMT4" ShapeID="_x0000_i1026" DrawAspect="Content" ObjectID="_1603216735" r:id="rId12"/>
         </w:object>
       </w:r>
       <w:r>
@@ -320,13 +324,14 @@
       </w:r>
       <w:r>
         <w:rPr>
+          <w:noProof/>
           <w:position w:val="-4"/>
         </w:rPr>
         <w:object w:dxaOrig="400" w:dyaOrig="320" w14:anchorId="7CEE00BF">
-          <v:shape id="_x0000_i1027" type="#_x0000_t75" style="width:20pt;height:16pt" o:ole="">
+          <v:shape id="_x0000_i1027" type="#_x0000_t75" alt="" style="width:19.9pt;height:16.1pt;mso-width-percent:0;mso-height-percent:0;mso-width-percent:0;mso-height-percent:0" o:ole="">
             <v:imagedata r:id="rId13" o:title=""/>
           </v:shape>
-          <o:OLEObject Type="Embed" ProgID="Equation.DSMT4" ShapeID="_x0000_i1027" DrawAspect="Content" ObjectID="_1539545022" r:id="rId14"/>
+          <o:OLEObject Type="Embed" ProgID="Equation.DSMT4" ShapeID="_x0000_i1027" DrawAspect="Content" ObjectID="_1603216736" r:id="rId14"/>
         </w:object>
       </w:r>
       <w:r>
@@ -350,13 +355,14 @@
       </w:r>
       <w:r>
         <w:rPr>
+          <w:noProof/>
           <w:position w:val="-4"/>
         </w:rPr>
         <w:object w:dxaOrig="400" w:dyaOrig="320" w14:anchorId="49ACF6A9">
-          <v:shape id="_x0000_i1028" type="#_x0000_t75" style="width:20pt;height:16pt" o:ole="">
+          <v:shape id="_x0000_i1028" type="#_x0000_t75" alt="" style="width:19.9pt;height:16.1pt;mso-width-percent:0;mso-height-percent:0;mso-width-percent:0;mso-height-percent:0" o:ole="">
             <v:imagedata r:id="rId15" o:title=""/>
           </v:shape>
-          <o:OLEObject Type="Embed" ProgID="Equation.DSMT4" ShapeID="_x0000_i1028" DrawAspect="Content" ObjectID="_1539545023" r:id="rId16"/>
+          <o:OLEObject Type="Embed" ProgID="Equation.DSMT4" ShapeID="_x0000_i1028" DrawAspect="Content" ObjectID="_1603216737" r:id="rId16"/>
         </w:object>
       </w:r>
       <w:r>
@@ -393,13 +399,14 @@
       </w:r>
       <w:r>
         <w:rPr>
+          <w:noProof/>
           <w:position w:val="-4"/>
         </w:rPr>
         <w:object w:dxaOrig="380" w:dyaOrig="320" w14:anchorId="44A82FED">
-          <v:shape id="_x0000_i1029" type="#_x0000_t75" style="width:19.35pt;height:16pt" o:ole="">
+          <v:shape id="_x0000_i1029" type="#_x0000_t75" alt="" style="width:19.15pt;height:16.1pt;mso-width-percent:0;mso-height-percent:0;mso-width-percent:0;mso-height-percent:0" o:ole="">
             <v:imagedata r:id="rId17" o:title=""/>
           </v:shape>
-          <o:OLEObject Type="Embed" ProgID="Equation.DSMT4" ShapeID="_x0000_i1029" DrawAspect="Content" ObjectID="_1539545024" r:id="rId18"/>
+          <o:OLEObject Type="Embed" ProgID="Equation.DSMT4" ShapeID="_x0000_i1029" DrawAspect="Content" ObjectID="_1603216738" r:id="rId18"/>
         </w:object>
       </w:r>
       <w:r>
@@ -411,16 +418,7 @@
         <w:spacing w:line="276" w:lineRule="auto"/>
       </w:pPr>
       <w:r>
-        <w:t xml:space="preserve">a) State the formula for </w:t>
-      </w:r>
-      <w:r>
-        <w:t>a line</w:t>
-      </w:r>
-      <w:r>
-        <w:t xml:space="preserve"> given </w:t>
-      </w:r>
-      <w:r>
-        <w:t xml:space="preserve">a slope </w:t>
+        <w:t xml:space="preserve">a) State the formula for a line given a slope </w:t>
       </w:r>
       <w:r>
         <w:rPr>
@@ -429,10 +427,7 @@
         <w:t xml:space="preserve">m </w:t>
       </w:r>
       <w:r>
-        <w:t>and a point</w:t>
-      </w:r>
-      <w:r>
-        <w:t xml:space="preserve"> (</w:t>
+        <w:t>and a point (</w:t>
       </w:r>
       <w:r>
         <w:rPr>
@@ -462,10 +457,7 @@
         <w:t>1</w:t>
       </w:r>
       <w:r>
-        <w:t>)</w:t>
-      </w:r>
-      <w:r>
-        <w:t>.</w:t>
+        <w:t>).</w:t>
       </w:r>
       <w:r>
         <w:t xml:space="preserve"> (i.e. </w:t>
@@ -510,20 +502,18 @@
         <w:spacing w:line="360" w:lineRule="auto"/>
       </w:pPr>
       <w:r>
-        <w:t>b) State the equation of the line</w:t>
-      </w:r>
-      <w:r>
-        <w:t xml:space="preserve"> </w:t>
-      </w:r>
-      <w:r>
-        <w:rPr>
+        <w:t xml:space="preserve">b) State the equation of the line </w:t>
+      </w:r>
+      <w:r>
+        <w:rPr>
+          <w:noProof/>
           <w:position w:val="-4"/>
         </w:rPr>
         <w:object w:dxaOrig="380" w:dyaOrig="320" w14:anchorId="6884398D">
-          <v:shape id="_x0000_i1031" type="#_x0000_t75" style="width:19.35pt;height:16pt" o:ole="">
+          <v:shape id="_x0000_i1030" type="#_x0000_t75" alt="" style="width:19.15pt;height:16.1pt;mso-width-percent:0;mso-height-percent:0;mso-width-percent:0;mso-height-percent:0" o:ole="">
             <v:imagedata r:id="rId17" o:title=""/>
           </v:shape>
-          <o:OLEObject Type="Embed" ProgID="Equation.DSMT4" ShapeID="_x0000_i1031" DrawAspect="Content" ObjectID="_1539545025" r:id="rId19"/>
+          <o:OLEObject Type="Embed" ProgID="Equation.DSMT4" ShapeID="_x0000_i1030" DrawAspect="Content" ObjectID="_1603216739" r:id="rId19"/>
         </w:object>
       </w:r>
       <w:r>
@@ -578,20 +568,18 @@
         <w:spacing w:line="360" w:lineRule="auto"/>
       </w:pPr>
       <w:r>
-        <w:t>c) Convert the equation for</w:t>
-      </w:r>
-      <w:r>
-        <w:t xml:space="preserve"> </w:t>
-      </w:r>
-      <w:r>
-        <w:rPr>
+        <w:t xml:space="preserve">c) Convert the equation for </w:t>
+      </w:r>
+      <w:r>
+        <w:rPr>
+          <w:noProof/>
           <w:position w:val="-4"/>
         </w:rPr>
         <w:object w:dxaOrig="380" w:dyaOrig="320" w14:anchorId="2DF848DC">
-          <v:shape id="_x0000_i1032" type="#_x0000_t75" style="width:19.35pt;height:16pt" o:ole="">
+          <v:shape id="_x0000_i1031" type="#_x0000_t75" alt="" style="width:19.15pt;height:16.1pt;mso-width-percent:0;mso-height-percent:0;mso-width-percent:0;mso-height-percent:0" o:ole="">
             <v:imagedata r:id="rId17" o:title=""/>
           </v:shape>
-          <o:OLEObject Type="Embed" ProgID="Equation.DSMT4" ShapeID="_x0000_i1032" DrawAspect="Content" ObjectID="_1539545026" r:id="rId20"/>
+          <o:OLEObject Type="Embed" ProgID="Equation.DSMT4" ShapeID="_x0000_i1031" DrawAspect="Content" ObjectID="_1603216740" r:id="rId20"/>
         </w:object>
       </w:r>
       <w:r>
@@ -664,13 +652,14 @@
       </w:r>
       <w:r>
         <w:rPr>
+          <w:noProof/>
           <w:position w:val="-4"/>
         </w:rPr>
         <w:object w:dxaOrig="380" w:dyaOrig="320" w14:anchorId="653210C7">
-          <v:shape id="_x0000_i1030" type="#_x0000_t75" style="width:19.35pt;height:16pt" o:ole="">
+          <v:shape id="_x0000_i1032" type="#_x0000_t75" alt="" style="width:19.15pt;height:16.1pt;mso-width-percent:0;mso-height-percent:0;mso-width-percent:0;mso-height-percent:0" o:ole="">
             <v:imagedata r:id="rId17" o:title=""/>
           </v:shape>
-          <o:OLEObject Type="Embed" ProgID="Equation.DSMT4" ShapeID="_x0000_i1030" DrawAspect="Content" ObjectID="_1539545027" r:id="rId21"/>
+          <o:OLEObject Type="Embed" ProgID="Equation.DSMT4" ShapeID="_x0000_i1032" DrawAspect="Content" ObjectID="_1603216741" r:id="rId21"/>
         </w:object>
       </w:r>
       <w:r>
@@ -953,7 +942,11 @@
         <w:t>y</w:t>
       </w:r>
       <w:r>
-        <w:t xml:space="preserve"> = (3/4)</w:t>
+        <w:t xml:space="preserve"> = (3/</w:t>
+      </w:r>
+      <w:proofErr w:type="gramStart"/>
+      <w:r>
+        <w:t>4)</w:t>
       </w:r>
       <w:r>
         <w:rPr>
@@ -961,6 +954,7 @@
         </w:rPr>
         <w:t>x</w:t>
       </w:r>
+      <w:proofErr w:type="gramEnd"/>
       <w:r>
         <w:t xml:space="preserve"> + 3 </w:t>
       </w:r>
@@ -974,13 +968,7 @@
         <w:t>y</w:t>
       </w:r>
       <w:r>
-        <w:t xml:space="preserve">-intercept (0, </w:t>
-      </w:r>
-      <w:r>
-        <w:t>-2</w:t>
-      </w:r>
-      <w:r>
-        <w:t>)</w:t>
+        <w:t>-intercept (0, -2)</w:t>
       </w:r>
       <w:r>
         <w:t>?</w:t>
@@ -1052,7 +1040,11 @@
         <w:t>y</w:t>
       </w:r>
       <w:r>
-        <w:t xml:space="preserve"> = (3/4)</w:t>
+        <w:t xml:space="preserve"> = (3/</w:t>
+      </w:r>
+      <w:proofErr w:type="gramStart"/>
+      <w:r>
+        <w:t>4)</w:t>
       </w:r>
       <w:r>
         <w:rPr>
@@ -1060,6 +1052,7 @@
         </w:rPr>
         <w:t>x</w:t>
       </w:r>
+      <w:proofErr w:type="gramEnd"/>
       <w:r>
         <w:t xml:space="preserve"> + 3</w:t>
       </w:r>
@@ -1109,10 +1102,7 @@
         <w:t xml:space="preserve">What is </w:t>
       </w:r>
       <w:r>
-        <w:t xml:space="preserve">the equation </w:t>
-      </w:r>
-      <w:r>
-        <w:t xml:space="preserve">of </w:t>
+        <w:t xml:space="preserve">the equation of </w:t>
       </w:r>
       <w:r>
         <w:t xml:space="preserve">a line </w:t>
@@ -1164,6 +1154,7 @@
         <w:rPr>
           <w:b/>
         </w:rPr>
+        <w:lastRenderedPageBreak/>
         <w:t>Homework</w:t>
       </w:r>
     </w:p>
@@ -1223,7 +1214,10 @@
       </w:r>
     </w:p>
     <w:p/>
-    <w:p/>
+    <w:p>
+      <w:bookmarkStart w:id="0" w:name="_GoBack"/>
+      <w:bookmarkEnd w:id="0"/>
+    </w:p>
     <w:p/>
     <w:p>
       <w:pPr>
@@ -1314,8 +1308,6 @@
         </w:tabs>
         <w:spacing w:line="480" w:lineRule="auto"/>
       </w:pPr>
-      <w:bookmarkStart w:id="0" w:name="_GoBack"/>
-      <w:bookmarkEnd w:id="0"/>
     </w:p>
     <w:p>
       <w:pPr>
@@ -1395,7 +1387,7 @@
 </file>
 
 <file path=word/endnotes.xml><?xml version="1.0" encoding="utf-8"?>
-<w:endnotes xmlns:wpc="http://schemas.microsoft.com/office/word/2010/wordprocessingCanvas" xmlns:mo="http://schemas.microsoft.com/office/mac/office/2008/main" xmlns:mc="http://schemas.openxmlformats.org/markup-compatibility/2006" xmlns:mv="urn:schemas-microsoft-com:mac:vml" xmlns:o="urn:schemas-microsoft-com:office:office" xmlns:r="http://schemas.openxmlformats.org/officeDocument/2006/relationships" xmlns:m="http://schemas.openxmlformats.org/officeDocument/2006/math" xmlns:v="urn:schemas-microsoft-com:vml" xmlns:wp14="http://schemas.microsoft.com/office/word/2010/wordprocessingDrawing" xmlns:wp="http://schemas.openxmlformats.org/drawingml/2006/wordprocessingDrawing" xmlns:w10="urn:schemas-microsoft-com:office:word" xmlns:w="http://schemas.openxmlformats.org/wordprocessingml/2006/main" xmlns:w14="http://schemas.microsoft.com/office/word/2010/wordml" xmlns:w15="http://schemas.microsoft.com/office/word/2012/wordml" xmlns:wpg="http://schemas.microsoft.com/office/word/2010/wordprocessingGroup" xmlns:wpi="http://schemas.microsoft.com/office/word/2010/wordprocessingInk" xmlns:wne="http://schemas.microsoft.com/office/word/2006/wordml" xmlns:wps="http://schemas.microsoft.com/office/word/2010/wordprocessingShape" mc:Ignorable="w14 w15 wp14">
+<w:endnotes xmlns:wpc="http://schemas.microsoft.com/office/word/2010/wordprocessingCanvas" xmlns:cx="http://schemas.microsoft.com/office/drawing/2014/chartex" xmlns:cx1="http://schemas.microsoft.com/office/drawing/2015/9/8/chartex" xmlns:cx2="http://schemas.microsoft.com/office/drawing/2015/10/21/chartex" xmlns:cx3="http://schemas.microsoft.com/office/drawing/2016/5/9/chartex" xmlns:cx4="http://schemas.microsoft.com/office/drawing/2016/5/10/chartex" xmlns:cx5="http://schemas.microsoft.com/office/drawing/2016/5/11/chartex" xmlns:cx6="http://schemas.microsoft.com/office/drawing/2016/5/12/chartex" xmlns:cx7="http://schemas.microsoft.com/office/drawing/2016/5/13/chartex" xmlns:cx8="http://schemas.microsoft.com/office/drawing/2016/5/14/chartex" xmlns:mc="http://schemas.openxmlformats.org/markup-compatibility/2006" xmlns:aink="http://schemas.microsoft.com/office/drawing/2016/ink" xmlns:am3d="http://schemas.microsoft.com/office/drawing/2017/model3d" xmlns:o="urn:schemas-microsoft-com:office:office" xmlns:r="http://schemas.openxmlformats.org/officeDocument/2006/relationships" xmlns:m="http://schemas.openxmlformats.org/officeDocument/2006/math" xmlns:v="urn:schemas-microsoft-com:vml" xmlns:wp14="http://schemas.microsoft.com/office/word/2010/wordprocessingDrawing" xmlns:wp="http://schemas.openxmlformats.org/drawingml/2006/wordprocessingDrawing" xmlns:w10="urn:schemas-microsoft-com:office:word" xmlns:w="http://schemas.openxmlformats.org/wordprocessingml/2006/main" xmlns:w14="http://schemas.microsoft.com/office/word/2010/wordml" xmlns:w15="http://schemas.microsoft.com/office/word/2012/wordml" xmlns:w16cid="http://schemas.microsoft.com/office/word/2016/wordml/cid" xmlns:w16se="http://schemas.microsoft.com/office/word/2015/wordml/symex" xmlns:wpg="http://schemas.microsoft.com/office/word/2010/wordprocessingGroup" xmlns:wpi="http://schemas.microsoft.com/office/word/2010/wordprocessingInk" xmlns:wne="http://schemas.microsoft.com/office/word/2006/wordml" xmlns:wps="http://schemas.microsoft.com/office/word/2010/wordprocessingShape" mc:Ignorable="w14 w15 w16se w16cid wp14">
   <w:endnote w:type="separator" w:id="-1">
     <w:p>
       <w:r>
@@ -1414,7 +1406,7 @@
 </file>
 
 <file path=word/footnotes.xml><?xml version="1.0" encoding="utf-8"?>
-<w:footnotes xmlns:wpc="http://schemas.microsoft.com/office/word/2010/wordprocessingCanvas" xmlns:mo="http://schemas.microsoft.com/office/mac/office/2008/main" xmlns:mc="http://schemas.openxmlformats.org/markup-compatibility/2006" xmlns:mv="urn:schemas-microsoft-com:mac:vml" xmlns:o="urn:schemas-microsoft-com:office:office" xmlns:r="http://schemas.openxmlformats.org/officeDocument/2006/relationships" xmlns:m="http://schemas.openxmlformats.org/officeDocument/2006/math" xmlns:v="urn:schemas-microsoft-com:vml" xmlns:wp14="http://schemas.microsoft.com/office/word/2010/wordprocessingDrawing" xmlns:wp="http://schemas.openxmlformats.org/drawingml/2006/wordprocessingDrawing" xmlns:w10="urn:schemas-microsoft-com:office:word" xmlns:w="http://schemas.openxmlformats.org/wordprocessingml/2006/main" xmlns:w14="http://schemas.microsoft.com/office/word/2010/wordml" xmlns:w15="http://schemas.microsoft.com/office/word/2012/wordml" xmlns:wpg="http://schemas.microsoft.com/office/word/2010/wordprocessingGroup" xmlns:wpi="http://schemas.microsoft.com/office/word/2010/wordprocessingInk" xmlns:wne="http://schemas.microsoft.com/office/word/2006/wordml" xmlns:wps="http://schemas.microsoft.com/office/word/2010/wordprocessingShape" mc:Ignorable="w14 w15 wp14">
+<w:footnotes xmlns:wpc="http://schemas.microsoft.com/office/word/2010/wordprocessingCanvas" xmlns:cx="http://schemas.microsoft.com/office/drawing/2014/chartex" xmlns:cx1="http://schemas.microsoft.com/office/drawing/2015/9/8/chartex" xmlns:cx2="http://schemas.microsoft.com/office/drawing/2015/10/21/chartex" xmlns:cx3="http://schemas.microsoft.com/office/drawing/2016/5/9/chartex" xmlns:cx4="http://schemas.microsoft.com/office/drawing/2016/5/10/chartex" xmlns:cx5="http://schemas.microsoft.com/office/drawing/2016/5/11/chartex" xmlns:cx6="http://schemas.microsoft.com/office/drawing/2016/5/12/chartex" xmlns:cx7="http://schemas.microsoft.com/office/drawing/2016/5/13/chartex" xmlns:cx8="http://schemas.microsoft.com/office/drawing/2016/5/14/chartex" xmlns:mc="http://schemas.openxmlformats.org/markup-compatibility/2006" xmlns:aink="http://schemas.microsoft.com/office/drawing/2016/ink" xmlns:am3d="http://schemas.microsoft.com/office/drawing/2017/model3d" xmlns:o="urn:schemas-microsoft-com:office:office" xmlns:r="http://schemas.openxmlformats.org/officeDocument/2006/relationships" xmlns:m="http://schemas.openxmlformats.org/officeDocument/2006/math" xmlns:v="urn:schemas-microsoft-com:vml" xmlns:wp14="http://schemas.microsoft.com/office/word/2010/wordprocessingDrawing" xmlns:wp="http://schemas.openxmlformats.org/drawingml/2006/wordprocessingDrawing" xmlns:w10="urn:schemas-microsoft-com:office:word" xmlns:w="http://schemas.openxmlformats.org/wordprocessingml/2006/main" xmlns:w14="http://schemas.microsoft.com/office/word/2010/wordml" xmlns:w15="http://schemas.microsoft.com/office/word/2012/wordml" xmlns:w16cid="http://schemas.microsoft.com/office/word/2016/wordml/cid" xmlns:w16se="http://schemas.microsoft.com/office/word/2015/wordml/symex" xmlns:wpg="http://schemas.microsoft.com/office/word/2010/wordprocessingGroup" xmlns:wpi="http://schemas.microsoft.com/office/word/2010/wordprocessingInk" xmlns:wne="http://schemas.microsoft.com/office/word/2006/wordml" xmlns:wps="http://schemas.microsoft.com/office/word/2010/wordprocessingShape" mc:Ignorable="w14 w15 w16se w16cid wp14">
   <w:footnote w:type="separator" w:id="-1">
     <w:p>
       <w:r>
@@ -1433,7 +1425,7 @@
 </file>
 
 <file path=word/header1.xml><?xml version="1.0" encoding="utf-8"?>
-<w:hdr xmlns:wpc="http://schemas.microsoft.com/office/word/2010/wordprocessingCanvas" xmlns:mo="http://schemas.microsoft.com/office/mac/office/2008/main" xmlns:mc="http://schemas.openxmlformats.org/markup-compatibility/2006" xmlns:mv="urn:schemas-microsoft-com:mac:vml" xmlns:o="urn:schemas-microsoft-com:office:office" xmlns:r="http://schemas.openxmlformats.org/officeDocument/2006/relationships" xmlns:m="http://schemas.openxmlformats.org/officeDocument/2006/math" xmlns:v="urn:schemas-microsoft-com:vml" xmlns:wp14="http://schemas.microsoft.com/office/word/2010/wordprocessingDrawing" xmlns:wp="http://schemas.openxmlformats.org/drawingml/2006/wordprocessingDrawing" xmlns:w10="urn:schemas-microsoft-com:office:word" xmlns:w="http://schemas.openxmlformats.org/wordprocessingml/2006/main" xmlns:w14="http://schemas.microsoft.com/office/word/2010/wordml" xmlns:w15="http://schemas.microsoft.com/office/word/2012/wordml" xmlns:wpg="http://schemas.microsoft.com/office/word/2010/wordprocessingGroup" xmlns:wpi="http://schemas.microsoft.com/office/word/2010/wordprocessingInk" xmlns:wne="http://schemas.microsoft.com/office/word/2006/wordml" xmlns:wps="http://schemas.microsoft.com/office/word/2010/wordprocessingShape" mc:Ignorable="w14 w15 wp14">
+<w:hdr xmlns:wpc="http://schemas.microsoft.com/office/word/2010/wordprocessingCanvas" xmlns:cx="http://schemas.microsoft.com/office/drawing/2014/chartex" xmlns:cx1="http://schemas.microsoft.com/office/drawing/2015/9/8/chartex" xmlns:cx2="http://schemas.microsoft.com/office/drawing/2015/10/21/chartex" xmlns:cx3="http://schemas.microsoft.com/office/drawing/2016/5/9/chartex" xmlns:cx4="http://schemas.microsoft.com/office/drawing/2016/5/10/chartex" xmlns:cx5="http://schemas.microsoft.com/office/drawing/2016/5/11/chartex" xmlns:cx6="http://schemas.microsoft.com/office/drawing/2016/5/12/chartex" xmlns:cx7="http://schemas.microsoft.com/office/drawing/2016/5/13/chartex" xmlns:cx8="http://schemas.microsoft.com/office/drawing/2016/5/14/chartex" xmlns:mc="http://schemas.openxmlformats.org/markup-compatibility/2006" xmlns:aink="http://schemas.microsoft.com/office/drawing/2016/ink" xmlns:am3d="http://schemas.microsoft.com/office/drawing/2017/model3d" xmlns:o="urn:schemas-microsoft-com:office:office" xmlns:r="http://schemas.openxmlformats.org/officeDocument/2006/relationships" xmlns:m="http://schemas.openxmlformats.org/officeDocument/2006/math" xmlns:v="urn:schemas-microsoft-com:vml" xmlns:wp14="http://schemas.microsoft.com/office/word/2010/wordprocessingDrawing" xmlns:wp="http://schemas.openxmlformats.org/drawingml/2006/wordprocessingDrawing" xmlns:w10="urn:schemas-microsoft-com:office:word" xmlns:w="http://schemas.openxmlformats.org/wordprocessingml/2006/main" xmlns:w14="http://schemas.microsoft.com/office/word/2010/wordml" xmlns:w15="http://schemas.microsoft.com/office/word/2012/wordml" xmlns:w16cid="http://schemas.microsoft.com/office/word/2016/wordml/cid" xmlns:w16se="http://schemas.microsoft.com/office/word/2015/wordml/symex" xmlns:wpg="http://schemas.microsoft.com/office/word/2010/wordprocessingGroup" xmlns:wpi="http://schemas.microsoft.com/office/word/2010/wordprocessingInk" xmlns:wne="http://schemas.microsoft.com/office/word/2006/wordml" xmlns:wps="http://schemas.microsoft.com/office/word/2010/wordprocessingShape" mc:Ignorable="w14 w15 w16se w16cid wp14">
   <w:p>
     <w:pPr>
       <w:tabs>
@@ -1456,14 +1448,20 @@
       <w:spacing w:after="120"/>
     </w:pPr>
     <w:r>
-      <w:t>November 2, 2016</w:t>
+      <w:t xml:space="preserve">9 </w:t>
+    </w:r>
+    <w:r>
+      <w:t>November 201</w:t>
+    </w:r>
+    <w:r>
+      <w:t>8</w:t>
     </w:r>
   </w:p>
 </w:hdr>
 </file>
 
 <file path=word/header2.xml><?xml version="1.0" encoding="utf-8"?>
-<w:hdr xmlns:wpc="http://schemas.microsoft.com/office/word/2010/wordprocessingCanvas" xmlns:mo="http://schemas.microsoft.com/office/mac/office/2008/main" xmlns:mc="http://schemas.openxmlformats.org/markup-compatibility/2006" xmlns:mv="urn:schemas-microsoft-com:mac:vml" xmlns:o="urn:schemas-microsoft-com:office:office" xmlns:r="http://schemas.openxmlformats.org/officeDocument/2006/relationships" xmlns:m="http://schemas.openxmlformats.org/officeDocument/2006/math" xmlns:v="urn:schemas-microsoft-com:vml" xmlns:wp14="http://schemas.microsoft.com/office/word/2010/wordprocessingDrawing" xmlns:wp="http://schemas.openxmlformats.org/drawingml/2006/wordprocessingDrawing" xmlns:w10="urn:schemas-microsoft-com:office:word" xmlns:w="http://schemas.openxmlformats.org/wordprocessingml/2006/main" xmlns:w14="http://schemas.microsoft.com/office/word/2010/wordml" xmlns:w15="http://schemas.microsoft.com/office/word/2012/wordml" xmlns:wpg="http://schemas.microsoft.com/office/word/2010/wordprocessingGroup" xmlns:wpi="http://schemas.microsoft.com/office/word/2010/wordprocessingInk" xmlns:wne="http://schemas.microsoft.com/office/word/2006/wordml" xmlns:wps="http://schemas.microsoft.com/office/word/2010/wordprocessingShape" mc:Ignorable="w14 w15 wp14">
+<w:hdr xmlns:wpc="http://schemas.microsoft.com/office/word/2010/wordprocessingCanvas" xmlns:cx="http://schemas.microsoft.com/office/drawing/2014/chartex" xmlns:cx1="http://schemas.microsoft.com/office/drawing/2015/9/8/chartex" xmlns:cx2="http://schemas.microsoft.com/office/drawing/2015/10/21/chartex" xmlns:cx3="http://schemas.microsoft.com/office/drawing/2016/5/9/chartex" xmlns:cx4="http://schemas.microsoft.com/office/drawing/2016/5/10/chartex" xmlns:cx5="http://schemas.microsoft.com/office/drawing/2016/5/11/chartex" xmlns:cx6="http://schemas.microsoft.com/office/drawing/2016/5/12/chartex" xmlns:cx7="http://schemas.microsoft.com/office/drawing/2016/5/13/chartex" xmlns:cx8="http://schemas.microsoft.com/office/drawing/2016/5/14/chartex" xmlns:mc="http://schemas.openxmlformats.org/markup-compatibility/2006" xmlns:aink="http://schemas.microsoft.com/office/drawing/2016/ink" xmlns:am3d="http://schemas.microsoft.com/office/drawing/2017/model3d" xmlns:o="urn:schemas-microsoft-com:office:office" xmlns:r="http://schemas.openxmlformats.org/officeDocument/2006/relationships" xmlns:m="http://schemas.openxmlformats.org/officeDocument/2006/math" xmlns:v="urn:schemas-microsoft-com:vml" xmlns:wp14="http://schemas.microsoft.com/office/word/2010/wordprocessingDrawing" xmlns:wp="http://schemas.openxmlformats.org/drawingml/2006/wordprocessingDrawing" xmlns:w10="urn:schemas-microsoft-com:office:word" xmlns:w="http://schemas.openxmlformats.org/wordprocessingml/2006/main" xmlns:w14="http://schemas.microsoft.com/office/word/2010/wordml" xmlns:w15="http://schemas.microsoft.com/office/word/2012/wordml" xmlns:w16cid="http://schemas.microsoft.com/office/word/2016/wordml/cid" xmlns:w16se="http://schemas.microsoft.com/office/word/2015/wordml/symex" xmlns:wpg="http://schemas.microsoft.com/office/word/2010/wordprocessingGroup" xmlns:wpi="http://schemas.microsoft.com/office/word/2010/wordprocessingInk" xmlns:wne="http://schemas.microsoft.com/office/word/2006/wordml" xmlns:wps="http://schemas.microsoft.com/office/word/2010/wordprocessingShape" mc:Ignorable="w14 w15 w16se w16cid wp14">
   <w:p>
     <w:pPr>
       <w:tabs>
@@ -1499,8 +1497,8 @@
 </file>
 
 <file path=word/numbering.xml><?xml version="1.0" encoding="utf-8"?>
-<w:numbering xmlns:wpc="http://schemas.microsoft.com/office/word/2010/wordprocessingCanvas" xmlns:mo="http://schemas.microsoft.com/office/mac/office/2008/main" xmlns:mc="http://schemas.openxmlformats.org/markup-compatibility/2006" xmlns:mv="urn:schemas-microsoft-com:mac:vml" xmlns:o="urn:schemas-microsoft-com:office:office" xmlns:r="http://schemas.openxmlformats.org/officeDocument/2006/relationships" xmlns:m="http://schemas.openxmlformats.org/officeDocument/2006/math" xmlns:v="urn:schemas-microsoft-com:vml" xmlns:wp14="http://schemas.microsoft.com/office/word/2010/wordprocessingDrawing" xmlns:wp="http://schemas.openxmlformats.org/drawingml/2006/wordprocessingDrawing" xmlns:w10="urn:schemas-microsoft-com:office:word" xmlns:w="http://schemas.openxmlformats.org/wordprocessingml/2006/main" xmlns:w14="http://schemas.microsoft.com/office/word/2010/wordml" xmlns:w15="http://schemas.microsoft.com/office/word/2012/wordml" xmlns:wpg="http://schemas.microsoft.com/office/word/2010/wordprocessingGroup" xmlns:wpi="http://schemas.microsoft.com/office/word/2010/wordprocessingInk" xmlns:wne="http://schemas.microsoft.com/office/word/2006/wordml" xmlns:wps="http://schemas.microsoft.com/office/word/2010/wordprocessingShape" mc:Ignorable="w14 w15 wp14">
-  <w:abstractNum w:abstractNumId="0">
+<w:numbering xmlns:wpc="http://schemas.microsoft.com/office/word/2010/wordprocessingCanvas" xmlns:cx="http://schemas.microsoft.com/office/drawing/2014/chartex" xmlns:cx1="http://schemas.microsoft.com/office/drawing/2015/9/8/chartex" xmlns:cx2="http://schemas.microsoft.com/office/drawing/2015/10/21/chartex" xmlns:cx3="http://schemas.microsoft.com/office/drawing/2016/5/9/chartex" xmlns:cx4="http://schemas.microsoft.com/office/drawing/2016/5/10/chartex" xmlns:cx5="http://schemas.microsoft.com/office/drawing/2016/5/11/chartex" xmlns:cx6="http://schemas.microsoft.com/office/drawing/2016/5/12/chartex" xmlns:cx7="http://schemas.microsoft.com/office/drawing/2016/5/13/chartex" xmlns:cx8="http://schemas.microsoft.com/office/drawing/2016/5/14/chartex" xmlns:mc="http://schemas.openxmlformats.org/markup-compatibility/2006" xmlns:aink="http://schemas.microsoft.com/office/drawing/2016/ink" xmlns:am3d="http://schemas.microsoft.com/office/drawing/2017/model3d" xmlns:o="urn:schemas-microsoft-com:office:office" xmlns:r="http://schemas.openxmlformats.org/officeDocument/2006/relationships" xmlns:m="http://schemas.openxmlformats.org/officeDocument/2006/math" xmlns:v="urn:schemas-microsoft-com:vml" xmlns:wp14="http://schemas.microsoft.com/office/word/2010/wordprocessingDrawing" xmlns:wp="http://schemas.openxmlformats.org/drawingml/2006/wordprocessingDrawing" xmlns:w10="urn:schemas-microsoft-com:office:word" xmlns:w="http://schemas.openxmlformats.org/wordprocessingml/2006/main" xmlns:w14="http://schemas.microsoft.com/office/word/2010/wordml" xmlns:w15="http://schemas.microsoft.com/office/word/2012/wordml" xmlns:w16cid="http://schemas.microsoft.com/office/word/2016/wordml/cid" xmlns:w16se="http://schemas.microsoft.com/office/word/2015/wordml/symex" xmlns:wpg="http://schemas.microsoft.com/office/word/2010/wordprocessingGroup" xmlns:wpi="http://schemas.microsoft.com/office/word/2010/wordprocessingInk" xmlns:wne="http://schemas.microsoft.com/office/word/2006/wordml" xmlns:wps="http://schemas.microsoft.com/office/word/2010/wordprocessingShape" mc:Ignorable="w14 w15 w16se w16cid wp14">
+  <w:abstractNum w:abstractNumId="0" w15:restartNumberingAfterBreak="0">
     <w:nsid w:val="0B9D3C7E"/>
     <w:multiLevelType w:val="hybridMultilevel"/>
     <w:tmpl w:val="30DCC28C"/>
@@ -1589,7 +1587,7 @@
       </w:pPr>
     </w:lvl>
   </w:abstractNum>
-  <w:abstractNum w:abstractNumId="1">
+  <w:abstractNum w:abstractNumId="1" w15:restartNumberingAfterBreak="0">
     <w:nsid w:val="1D382778"/>
     <w:multiLevelType w:val="hybridMultilevel"/>
     <w:tmpl w:val="7E56121C"/>
@@ -1678,7 +1676,7 @@
       </w:pPr>
     </w:lvl>
   </w:abstractNum>
-  <w:abstractNum w:abstractNumId="2">
+  <w:abstractNum w:abstractNumId="2" w15:restartNumberingAfterBreak="0">
     <w:nsid w:val="2A5F3DD5"/>
     <w:multiLevelType w:val="hybridMultilevel"/>
     <w:tmpl w:val="063C8A8C"/>
@@ -1767,7 +1765,7 @@
       </w:pPr>
     </w:lvl>
   </w:abstractNum>
-  <w:abstractNum w:abstractNumId="3">
+  <w:abstractNum w:abstractNumId="3" w15:restartNumberingAfterBreak="0">
     <w:nsid w:val="44AE04BC"/>
     <w:multiLevelType w:val="hybridMultilevel"/>
     <w:tmpl w:val="BE7C3F78"/>
@@ -1856,7 +1854,7 @@
       </w:pPr>
     </w:lvl>
   </w:abstractNum>
-  <w:abstractNum w:abstractNumId="4">
+  <w:abstractNum w:abstractNumId="4" w15:restartNumberingAfterBreak="0">
     <w:nsid w:val="7BF82405"/>
     <w:multiLevelType w:val="hybridMultilevel"/>
     <w:tmpl w:val="D3BA0242"/>
@@ -1964,7 +1962,7 @@
 </file>
 
 <file path=word/styles.xml><?xml version="1.0" encoding="utf-8"?>
-<w:styles xmlns:mc="http://schemas.openxmlformats.org/markup-compatibility/2006" xmlns:r="http://schemas.openxmlformats.org/officeDocument/2006/relationships" xmlns:w="http://schemas.openxmlformats.org/wordprocessingml/2006/main" xmlns:w14="http://schemas.microsoft.com/office/word/2010/wordml" xmlns:w15="http://schemas.microsoft.com/office/word/2012/wordml" mc:Ignorable="w14 w15">
+<w:styles xmlns:mc="http://schemas.openxmlformats.org/markup-compatibility/2006" xmlns:r="http://schemas.openxmlformats.org/officeDocument/2006/relationships" xmlns:w="http://schemas.openxmlformats.org/wordprocessingml/2006/main" xmlns:w14="http://schemas.microsoft.com/office/word/2010/wordml" xmlns:w15="http://schemas.microsoft.com/office/word/2012/wordml" xmlns:w16cid="http://schemas.microsoft.com/office/word/2016/wordml/cid" xmlns:w16se="http://schemas.microsoft.com/office/word/2015/wordml/symex" mc:Ignorable="w14 w15 w16se w16cid">
   <w:docDefaults>
     <w:rPrDefault>
       <w:rPr>
@@ -1974,7 +1972,7 @@
     </w:rPrDefault>
     <w:pPrDefault/>
   </w:docDefaults>
-  <w:latentStyles w:defLockedState="0" w:defUIPriority="99" w:defSemiHidden="0" w:defUnhideWhenUsed="0" w:defQFormat="0" w:count="382">
+  <w:latentStyles w:defLockedState="0" w:defUIPriority="99" w:defSemiHidden="0" w:defUnhideWhenUsed="0" w:defQFormat="0" w:count="375">
     <w:lsdException w:name="Normal" w:uiPriority="0" w:qFormat="1"/>
     <w:lsdException w:name="heading 1" w:uiPriority="9" w:qFormat="1"/>
     <w:lsdException w:name="heading 2" w:semiHidden="1" w:uiPriority="9" w:unhideWhenUsed="1" w:qFormat="1"/>
@@ -2131,15 +2129,6 @@
     <w:lsdException w:name="Balloon Text" w:semiHidden="1" w:unhideWhenUsed="1"/>
     <w:lsdException w:name="Table Grid" w:uiPriority="59"/>
     <w:lsdException w:name="Table Theme" w:semiHidden="1" w:unhideWhenUsed="1"/>
-    <w:lsdException w:name="Note Level 1" w:semiHidden="1" w:unhideWhenUsed="1"/>
-    <w:lsdException w:name="Note Level 2" w:semiHidden="1" w:unhideWhenUsed="1"/>
-    <w:lsdException w:name="Note Level 3" w:semiHidden="1" w:unhideWhenUsed="1"/>
-    <w:lsdException w:name="Note Level 4" w:semiHidden="1" w:unhideWhenUsed="1"/>
-    <w:lsdException w:name="Note Level 5" w:semiHidden="1" w:unhideWhenUsed="1"/>
-    <w:lsdException w:name="Note Level 6" w:semiHidden="1" w:unhideWhenUsed="1"/>
-    <w:lsdException w:name="Note Level 7" w:semiHidden="1" w:unhideWhenUsed="1"/>
-    <w:lsdException w:name="Note Level 8" w:semiHidden="1" w:unhideWhenUsed="1"/>
-    <w:lsdException w:name="Note Level 9" w:semiHidden="1" w:unhideWhenUsed="1"/>
     <w:lsdException w:name="Placeholder Text" w:semiHidden="1"/>
     <w:lsdException w:name="No Spacing" w:semiHidden="1" w:uiPriority="1" w:qFormat="1"/>
     <w:lsdException w:name="Light Shading" w:uiPriority="60"/>
@@ -2808,7 +2797,7 @@
 </file>
 
 <file path=customXml/itemProps1.xml><?xml version="1.0" encoding="utf-8"?>
-<ds:datastoreItem xmlns:ds="http://schemas.openxmlformats.org/officeDocument/2006/customXml" ds:itemID="{A53D25B6-DF96-D54A-A0C8-AF8A73EB1313}">
+<ds:datastoreItem xmlns:ds="http://schemas.openxmlformats.org/officeDocument/2006/customXml" ds:itemID="{E75BA99F-D863-DF41-BF2F-B0210D2B83A7}">
   <ds:schemaRefs>
     <ds:schemaRef ds:uri="http://schemas.openxmlformats.org/officeDocument/2006/bibliography"/>
   </ds:schemaRefs>

</xml_diff>